<commit_message>
Slight changes in FRs and Use-Cases
</commit_message>
<xml_diff>
--- a/5- Functional Requirements/Functional Requirements-Constituency Connect .docx
+++ b/5- Functional Requirements/Functional Requirements-Constituency Connect .docx
@@ -822,6 +822,27 @@
     </w:p>
     <w:p>
       <w:pPr>
+        <w:pStyle w:val="ListParagraph"/>
+        <w:numPr>
+          <w:ilvl w:val="0"/>
+          <w:numId w:val="24"/>
+        </w:numPr>
+      </w:pPr>
+      <w:r>
+        <w:t xml:space="preserve">The </w:t>
+      </w:r>
+      <w:r>
+        <w:t>Representative</w:t>
+      </w:r>
+      <w:r>
+        <w:t xml:space="preserve"> shall be able to forward complaints to department</w:t>
+      </w:r>
+      <w:r>
+        <w:t>.</w:t>
+      </w:r>
+    </w:p>
+    <w:p>
+      <w:pPr>
         <w:pStyle w:val="Heading3"/>
       </w:pPr>
       <w:r>
@@ -842,6 +863,18 @@
     </w:p>
     <w:p>
       <w:pPr>
+        <w:pStyle w:val="ListParagraph"/>
+        <w:numPr>
+          <w:ilvl w:val="0"/>
+          <w:numId w:val="29"/>
+        </w:numPr>
+      </w:pPr>
+      <w:r>
+        <w:t>The assistant shall be able to forward complaints to department.</w:t>
+      </w:r>
+    </w:p>
+    <w:p>
+      <w:pPr>
         <w:pStyle w:val="Heading3"/>
       </w:pPr>
       <w:r>
@@ -890,6 +923,7 @@
         </w:numPr>
       </w:pPr>
       <w:r>
+        <w:lastRenderedPageBreak/>
         <w:t>The system shall notify constituents about complaint status updates and upcoming virtual meetings.</w:t>
       </w:r>
     </w:p>
@@ -902,7 +936,6 @@
         </w:numPr>
       </w:pPr>
       <w:r>
-        <w:lastRenderedPageBreak/>
         <w:t>The system shall record survey responses from each participant.</w:t>
       </w:r>
     </w:p>
@@ -4630,15 +4663,6 @@
 </file>
 
 <file path=customXml/item1.xml><?xml version="1.0" encoding="utf-8"?>
-<?mso-contentType ?>
-<FormTemplates xmlns="http://schemas.microsoft.com/sharepoint/v3/contenttype/forms">
-  <Display>DocumentLibraryForm</Display>
-  <Edit>DocumentLibraryForm</Edit>
-  <New>DocumentLibraryForm</New>
-</FormTemplates>
-</file>
-
-<file path=customXml/item2.xml><?xml version="1.0" encoding="utf-8"?>
 <ct:contentTypeSchema xmlns:ct="http://schemas.microsoft.com/office/2006/metadata/contentType" xmlns:ma="http://schemas.microsoft.com/office/2006/metadata/properties/metaAttributes" ct:_="" ma:_="" ma:contentTypeName="Document" ma:contentTypeID="0x010100440A3D3C9FA2614FB2EEF15F10BF296D" ma:contentTypeVersion="0" ma:contentTypeDescription="Create a new document." ma:contentTypeScope="" ma:versionID="88567114c63059243f37ab43049a58f6">
   <xsd:schema xmlns:xsd="http://www.w3.org/2001/XMLSchema" xmlns:xs="http://www.w3.org/2001/XMLSchema" xmlns:p="http://schemas.microsoft.com/office/2006/metadata/properties" targetNamespace="http://schemas.microsoft.com/office/2006/metadata/properties" ma:root="true" ma:fieldsID="36a40e2069e100d1feb85ff7b6542226">
     <xsd:element name="properties">
@@ -4752,25 +4776,26 @@
 </ct:contentTypeSchema>
 </file>
 
-<file path=customXml/item3.xml><?xml version="1.0" encoding="utf-8"?>
-<b:Sources xmlns:b="http://schemas.openxmlformats.org/officeDocument/2006/bibliography" xmlns="http://schemas.openxmlformats.org/officeDocument/2006/bibliography" SelectedStyle="\APASixthEditionOfficeOnline.xsl" StyleName="APA" Version="6"/>
+<file path=customXml/item2.xml><?xml version="1.0" encoding="utf-8"?>
+<?mso-contentType ?>
+<FormTemplates xmlns="http://schemas.microsoft.com/sharepoint/v3/contenttype/forms">
+  <Display>DocumentLibraryForm</Display>
+  <Edit>DocumentLibraryForm</Edit>
+  <New>DocumentLibraryForm</New>
+</FormTemplates>
 </file>
 
-<file path=customXml/item4.xml><?xml version="1.0" encoding="utf-8"?>
+<file path=customXml/item3.xml><?xml version="1.0" encoding="utf-8"?>
 <p:properties xmlns:p="http://schemas.microsoft.com/office/2006/metadata/properties" xmlns:xsi="http://www.w3.org/2001/XMLSchema-instance" xmlns:pc="http://schemas.microsoft.com/office/infopath/2007/PartnerControls">
   <documentManagement/>
 </p:properties>
 </file>
 
-<file path=customXml/itemProps1.xml><?xml version="1.0" encoding="utf-8"?>
-<ds:datastoreItem xmlns:ds="http://schemas.openxmlformats.org/officeDocument/2006/customXml" ds:itemID="{BB757A87-6677-4CCF-8AF2-6EA1EE5480B1}">
-  <ds:schemaRefs>
-    <ds:schemaRef ds:uri="http://schemas.microsoft.com/sharepoint/v3/contenttype/forms"/>
-  </ds:schemaRefs>
-</ds:datastoreItem>
+<file path=customXml/item4.xml><?xml version="1.0" encoding="utf-8"?>
+<b:Sources xmlns:b="http://schemas.openxmlformats.org/officeDocument/2006/bibliography" xmlns="http://schemas.openxmlformats.org/officeDocument/2006/bibliography" SelectedStyle="\APASixthEditionOfficeOnline.xsl" StyleName="APA" Version="6"/>
 </file>
 
-<file path=customXml/itemProps2.xml><?xml version="1.0" encoding="utf-8"?>
+<file path=customXml/itemProps1.xml><?xml version="1.0" encoding="utf-8"?>
 <ds:datastoreItem xmlns:ds="http://schemas.openxmlformats.org/officeDocument/2006/customXml" ds:itemID="{115820F3-B680-4C3D-B7D7-F6D8B0753A0F}">
   <ds:schemaRefs>
     <ds:schemaRef ds:uri="http://schemas.microsoft.com/office/2006/metadata/contentType"/>
@@ -4786,19 +4811,27 @@
 </ds:datastoreItem>
 </file>
 
-<file path=customXml/itemProps3.xml><?xml version="1.0" encoding="utf-8"?>
-<ds:datastoreItem xmlns:ds="http://schemas.openxmlformats.org/officeDocument/2006/customXml" ds:itemID="{0AF4AFCE-2EDF-4389-B33E-BD643ED1272C}">
+<file path=customXml/itemProps2.xml><?xml version="1.0" encoding="utf-8"?>
+<ds:datastoreItem xmlns:ds="http://schemas.openxmlformats.org/officeDocument/2006/customXml" ds:itemID="{BB757A87-6677-4CCF-8AF2-6EA1EE5480B1}">
   <ds:schemaRefs>
-    <ds:schemaRef ds:uri="http://schemas.openxmlformats.org/officeDocument/2006/bibliography"/>
+    <ds:schemaRef ds:uri="http://schemas.microsoft.com/sharepoint/v3/contenttype/forms"/>
   </ds:schemaRefs>
 </ds:datastoreItem>
 </file>
 
-<file path=customXml/itemProps4.xml><?xml version="1.0" encoding="utf-8"?>
+<file path=customXml/itemProps3.xml><?xml version="1.0" encoding="utf-8"?>
 <ds:datastoreItem xmlns:ds="http://schemas.openxmlformats.org/officeDocument/2006/customXml" ds:itemID="{FE3B855F-B7A5-41D3-81C6-26D91C4D233B}">
   <ds:schemaRefs>
     <ds:schemaRef ds:uri="http://schemas.microsoft.com/office/2006/metadata/properties"/>
     <ds:schemaRef ds:uri="http://schemas.microsoft.com/office/infopath/2007/PartnerControls"/>
   </ds:schemaRefs>
 </ds:datastoreItem>
+</file>
+
+<file path=customXml/itemProps4.xml><?xml version="1.0" encoding="utf-8"?>
+<ds:datastoreItem xmlns:ds="http://schemas.openxmlformats.org/officeDocument/2006/customXml" ds:itemID="{0AF4AFCE-2EDF-4389-B33E-BD643ED1272C}">
+  <ds:schemaRefs>
+    <ds:schemaRef ds:uri="http://schemas.openxmlformats.org/officeDocument/2006/bibliography"/>
+  </ds:schemaRefs>
+</ds:datastoreItem>
 </file>
</xml_diff>